<commit_message>
made partials for footer and normal nav
</commit_message>
<xml_diff>
--- a/WEBAPDE MP2 Specs.docx
+++ b/WEBAPDE MP2 Specs.docx
@@ -7,23 +7,24 @@
         <w:t>DLSU PUSA Website</w:t>
       </w:r>
     </w:p>
-    <w:p/>
-    <w:p>
-      <w:pPr>
-        <w:rPr>
-          <w:b/>
-          <w:bCs/>
-        </w:rPr>
-      </w:pPr>
-      <w:r>
-        <w:rPr>
-          <w:b/>
-          <w:bCs/>
-        </w:rPr>
-        <w:t>MAIN</w:t>
-      </w:r>
+    <w:p>
       <w:bookmarkStart w:id="0" w:name="_GoBack"/>
       <w:bookmarkEnd w:id="0"/>
+    </w:p>
+    <w:p>
+      <w:pPr>
+        <w:rPr>
+          <w:b/>
+          <w:bCs/>
+        </w:rPr>
+      </w:pPr>
+      <w:r>
+        <w:rPr>
+          <w:b/>
+          <w:bCs/>
+        </w:rPr>
+        <w:t>MAIN</w:t>
+      </w:r>
       <w:r>
         <w:rPr>
           <w:b/>
@@ -57,7 +58,13 @@
     </w:p>
     <w:p>
       <w:r>
-        <w:t>Upon entering the site, a visitor must see the recent news about DLSU PUSA. The visitor can click the thumbnails and be redirected to full article.</w:t>
+        <w:t xml:space="preserve">Upon entering the site, a visitor must see the recent news about DLSU PUSA. The visitor can click the thumbnails and be redirected to </w:t>
+      </w:r>
+      <w:r>
+        <w:t xml:space="preserve">the </w:t>
+      </w:r>
+      <w:r>
+        <w:t>full article.</w:t>
       </w:r>
     </w:p>
     <w:p/>
@@ -130,12 +137,210 @@
           <w:b/>
           <w:bCs/>
         </w:rPr>
+        <w:t>Register</w:t>
+      </w:r>
+    </w:p>
+    <w:p>
+      <w:r>
+        <w:t xml:space="preserve">A visitor must register if they want to adopt a cat. Here, a visitor must enter their email, a username, and a password. There should be 2 kinds of accounts, the adopter who can adopt a cat, and the DLSU PUSA admin who can add, remove, and modify news articles and cats. The admin can also see pending adoption requests. </w:t>
+      </w:r>
+    </w:p>
+    <w:p/>
+    <w:p>
+      <w:pPr>
+        <w:rPr>
+          <w:b/>
+          <w:bCs/>
+        </w:rPr>
+      </w:pPr>
+      <w:r>
+        <w:rPr>
+          <w:b/>
+          <w:bCs/>
+        </w:rPr>
+        <w:t>Log in</w:t>
+      </w:r>
+    </w:p>
+    <w:p>
+      <w:r>
+        <w:t xml:space="preserve">After registering properly, a visitor may log-in. The user is given the option to be </w:t>
+      </w:r>
+      <w:r>
+        <w:softHyphen/>
+      </w:r>
+      <w:proofErr w:type="gramStart"/>
+      <w:r>
+        <w:softHyphen/>
+      </w:r>
+      <w:r>
+        <w:t>“</w:t>
+      </w:r>
+      <w:proofErr w:type="gramEnd"/>
+      <w:r>
+        <w:t>remembered” by the website. When the user chooses this option, every log in and visit to the website will extend their “remember” period by 3 weeks.</w:t>
+      </w:r>
+    </w:p>
+    <w:p/>
+    <w:p>
+      <w:pPr>
+        <w:rPr>
+          <w:b/>
+          <w:bCs/>
+        </w:rPr>
+      </w:pPr>
+      <w:r>
+        <w:rPr>
+          <w:b/>
+          <w:bCs/>
+        </w:rPr>
+        <w:t>Add a cat</w:t>
+      </w:r>
+    </w:p>
+    <w:p>
+      <w:r>
+        <w:t xml:space="preserve">DLSU PUSA admins can add a cat </w:t>
+      </w:r>
+      <w:proofErr w:type="gramStart"/>
+      <w:r>
+        <w:t>In</w:t>
+      </w:r>
+      <w:proofErr w:type="gramEnd"/>
+      <w:r>
+        <w:t xml:space="preserve"> the database. The admin must provide: at least one picture, name, gender, adoption status, and fur/coat pattern. </w:t>
+      </w:r>
+    </w:p>
+    <w:p/>
+    <w:p>
+      <w:pPr>
+        <w:rPr>
+          <w:b/>
+          <w:bCs/>
+        </w:rPr>
+      </w:pPr>
+      <w:r>
+        <w:rPr>
+          <w:b/>
+          <w:bCs/>
+        </w:rPr>
+        <w:t>Update a cat</w:t>
+      </w:r>
+    </w:p>
+    <w:p>
+      <w:r>
+        <w:t>Admins can update a cat’s information in the database.</w:t>
+      </w:r>
+    </w:p>
+    <w:p/>
+    <w:p>
+      <w:pPr>
+        <w:rPr>
+          <w:b/>
+          <w:bCs/>
+        </w:rPr>
+      </w:pPr>
+      <w:r>
+        <w:rPr>
+          <w:b/>
+          <w:bCs/>
+        </w:rPr>
+        <w:t>Delete a cat</w:t>
+      </w:r>
+    </w:p>
+    <w:p>
+      <w:r>
+        <w:t>Admins can delete a cat from the database.</w:t>
+      </w:r>
+    </w:p>
+    <w:p/>
+    <w:p>
+      <w:pPr>
+        <w:rPr>
+          <w:b/>
+          <w:bCs/>
+        </w:rPr>
+      </w:pPr>
+      <w:r>
+        <w:rPr>
+          <w:b/>
+          <w:bCs/>
+        </w:rPr>
+        <w:t>Add a news article</w:t>
+      </w:r>
+    </w:p>
+    <w:p>
+      <w:r>
+        <w:t>Admins can make an article for the home page and add it to the database. The thumbnail and content must be provided.</w:t>
+      </w:r>
+    </w:p>
+    <w:p/>
+    <w:p>
+      <w:pPr>
+        <w:rPr>
+          <w:b/>
+          <w:bCs/>
+        </w:rPr>
+      </w:pPr>
+      <w:r>
+        <w:rPr>
+          <w:b/>
+          <w:bCs/>
+        </w:rPr>
+        <w:t>Edit an article</w:t>
+      </w:r>
+    </w:p>
+    <w:p>
+      <w:r>
+        <w:t>Admins can edit the content of an article.</w:t>
+      </w:r>
+    </w:p>
+    <w:p/>
+    <w:p>
+      <w:pPr>
+        <w:rPr>
+          <w:b/>
+          <w:bCs/>
+        </w:rPr>
+      </w:pPr>
+      <w:r>
+        <w:rPr>
+          <w:b/>
+          <w:bCs/>
+        </w:rPr>
+        <w:t>Delete an article</w:t>
+      </w:r>
+    </w:p>
+    <w:p>
+      <w:r>
+        <w:t>Admins can delete the content of an article.</w:t>
+      </w:r>
+    </w:p>
+    <w:p/>
+    <w:p>
+      <w:pPr>
+        <w:rPr>
+          <w:b/>
+          <w:bCs/>
+        </w:rPr>
+      </w:pPr>
+      <w:r>
+        <w:rPr>
+          <w:b/>
+          <w:bCs/>
+        </w:rPr>
         <w:t>General</w:t>
       </w:r>
     </w:p>
     <w:p>
       <w:r>
-        <w:t>Good user experience. Visitor can easily navigate without help, all information are easy to access.</w:t>
+        <w:t xml:space="preserve">Good user experience. Visitor can easily navigate without help, all information </w:t>
+      </w:r>
+      <w:proofErr w:type="gramStart"/>
+      <w:r>
+        <w:t>are</w:t>
+      </w:r>
+      <w:proofErr w:type="gramEnd"/>
+      <w:r>
+        <w:t xml:space="preserve"> easy to access.</w:t>
       </w:r>
     </w:p>
     <w:p>
@@ -179,108 +384,7 @@
           <w:b/>
           <w:bCs/>
         </w:rPr>
-        <w:t>Register</w:t>
-      </w:r>
-    </w:p>
-    <w:p>
-      <w:r>
-        <w:t xml:space="preserve">A visitor must register if they want to </w:t>
-      </w:r>
-      <w:r>
-        <w:t>adopt a cat</w:t>
-      </w:r>
-      <w:r>
-        <w:t xml:space="preserve">. Here, a visitor must enter their email, </w:t>
-      </w:r>
-      <w:r>
-        <w:t xml:space="preserve">a username, </w:t>
-      </w:r>
-      <w:r>
-        <w:t>and</w:t>
-      </w:r>
-      <w:r>
-        <w:t xml:space="preserve"> a</w:t>
-      </w:r>
-      <w:r>
-        <w:t xml:space="preserve"> password. There should be 2 kinds of accounts, the </w:t>
-      </w:r>
-      <w:r>
-        <w:t>adopter</w:t>
-      </w:r>
-      <w:r>
-        <w:t xml:space="preserve"> who can </w:t>
-      </w:r>
-      <w:r>
-        <w:t>adopt a cat</w:t>
-      </w:r>
-      <w:r>
-        <w:t xml:space="preserve">, and the </w:t>
-      </w:r>
-      <w:r>
-        <w:t xml:space="preserve">DLSU PUSA admin who can add, </w:t>
-      </w:r>
-      <w:r>
-        <w:t>remove, and modify news articles and cats</w:t>
-      </w:r>
-      <w:r>
-        <w:t>.</w:t>
-      </w:r>
-      <w:r>
-        <w:t xml:space="preserve"> The admin can also see pending adoption requests.</w:t>
-      </w:r>
-      <w:r>
-        <w:t xml:space="preserve"> </w:t>
-      </w:r>
-    </w:p>
-    <w:p/>
-    <w:p>
-      <w:pPr>
-        <w:rPr>
-          <w:b/>
-          <w:bCs/>
-        </w:rPr>
-      </w:pPr>
-      <w:r>
-        <w:rPr>
-          <w:b/>
-          <w:bCs/>
-        </w:rPr>
-        <w:t>Log in</w:t>
-      </w:r>
-    </w:p>
-    <w:p>
-      <w:r>
-        <w:t>After registering properly, a visitor may log-in. The user is given the option to be “remembered” by the website. When the user chooses this option, every log in and visit to the website will extend their “remember” period by 3 weeks.</w:t>
-      </w:r>
-    </w:p>
-    <w:p/>
-    <w:p>
-      <w:pPr>
-        <w:rPr>
-          <w:b/>
-          <w:bCs/>
-        </w:rPr>
-      </w:pPr>
-      <w:r>
-        <w:rPr>
-          <w:b/>
-          <w:bCs/>
-        </w:rPr>
-        <w:t xml:space="preserve">Request </w:t>
-      </w:r>
-      <w:r>
-        <w:rPr>
-          <w:b/>
-          <w:bCs/>
-        </w:rPr>
-        <w:t>a cat</w:t>
-      </w:r>
-      <w:r>
-        <w:rPr>
-          <w:b/>
-          <w:bCs/>
-        </w:rPr>
-        <w:t>’s adoption</w:t>
+        <w:t>Request a cat’s adoption</w:t>
       </w:r>
     </w:p>
     <w:p>
@@ -313,137 +417,6 @@
       </w:r>
     </w:p>
     <w:p/>
-    <w:p>
-      <w:pPr>
-        <w:rPr>
-          <w:b/>
-          <w:bCs/>
-        </w:rPr>
-      </w:pPr>
-      <w:r>
-        <w:rPr>
-          <w:b/>
-          <w:bCs/>
-        </w:rPr>
-        <w:t>Add a cat</w:t>
-      </w:r>
-    </w:p>
-    <w:p>
-      <w:r>
-        <w:t>DLSU PUSA admins can add a cat In the database. The admin must provide: at least one picture, name, gender,</w:t>
-      </w:r>
-      <w:r>
-        <w:t xml:space="preserve"> adoption status, and fur/coat pattern.</w:t>
-      </w:r>
-      <w:r>
-        <w:t xml:space="preserve"> </w:t>
-      </w:r>
-    </w:p>
-    <w:p/>
-    <w:p>
-      <w:pPr>
-        <w:rPr>
-          <w:b/>
-          <w:bCs/>
-        </w:rPr>
-      </w:pPr>
-      <w:r>
-        <w:rPr>
-          <w:b/>
-          <w:bCs/>
-        </w:rPr>
-        <w:t>Update a cat</w:t>
-      </w:r>
-    </w:p>
-    <w:p>
-      <w:r>
-        <w:t>Admins can update a cat’s information in the database.</w:t>
-      </w:r>
-    </w:p>
-    <w:p/>
-    <w:p>
-      <w:pPr>
-        <w:rPr>
-          <w:b/>
-          <w:bCs/>
-        </w:rPr>
-      </w:pPr>
-      <w:r>
-        <w:rPr>
-          <w:b/>
-          <w:bCs/>
-        </w:rPr>
-        <w:t>Delete a cat</w:t>
-      </w:r>
-    </w:p>
-    <w:p>
-      <w:r>
-        <w:t>Admins can delete a cat from the database.</w:t>
-      </w:r>
-    </w:p>
-    <w:p/>
-    <w:p>
-      <w:pPr>
-        <w:rPr>
-          <w:b/>
-          <w:bCs/>
-        </w:rPr>
-      </w:pPr>
-      <w:r>
-        <w:rPr>
-          <w:b/>
-          <w:bCs/>
-        </w:rPr>
-        <w:t>Add a news article</w:t>
-      </w:r>
-    </w:p>
-    <w:p>
-      <w:r>
-        <w:t>Admins can make an article for the home page and add it to the database. The thumbnail and content must be provided.</w:t>
-      </w:r>
-    </w:p>
-    <w:p/>
-    <w:p>
-      <w:pPr>
-        <w:rPr>
-          <w:b/>
-          <w:bCs/>
-        </w:rPr>
-      </w:pPr>
-      <w:r>
-        <w:rPr>
-          <w:b/>
-          <w:bCs/>
-        </w:rPr>
-        <w:t>Edit an article</w:t>
-      </w:r>
-    </w:p>
-    <w:p>
-      <w:r>
-        <w:t>Admins can edit the content of an article.</w:t>
-      </w:r>
-    </w:p>
-    <w:p/>
-    <w:p>
-      <w:pPr>
-        <w:rPr>
-          <w:b/>
-          <w:bCs/>
-        </w:rPr>
-      </w:pPr>
-      <w:r>
-        <w:rPr>
-          <w:b/>
-          <w:bCs/>
-        </w:rPr>
-        <w:t>Delete an article</w:t>
-      </w:r>
-    </w:p>
-    <w:p>
-      <w:r>
-        <w:t>Admins can delete the content of an article.</w:t>
-      </w:r>
-    </w:p>
     <w:sectPr>
       <w:pgSz w:w="12240" w:h="15840"/>
       <w:pgMar w:top="1440" w:right="1440" w:bottom="1440" w:left="1440" w:header="720" w:footer="720" w:gutter="0"/>

</xml_diff>